<commit_message>
Add intial info on HW and SW requirements
</commit_message>
<xml_diff>
--- a/DB Project Rem, Coby.docx
+++ b/DB Project Rem, Coby.docx
@@ -4829,20 +4829,314 @@
     <w:p>
       <w:pPr>
         <w:rPr>
-          <w:bCs/>
-          <w:szCs w:val="28"/>
-        </w:rPr>
-      </w:pPr>
-      <w:r>
-        <w:rPr>
           <w:rFonts w:ascii="Comic Sans MS" w:hAnsi="Comic Sans MS"/>
           <w:bCs/>
           <w:color w:val="3366FF"/>
           <w:sz w:val="20"/>
           <w:szCs w:val="28"/>
         </w:rPr>
-        <w:t>Min. requirements for memory, CPU etc.</w:t>
-      </w:r>
+      </w:pPr>
+      <w:r>
+        <w:rPr>
+          <w:rFonts w:ascii="Comic Sans MS" w:hAnsi="Comic Sans MS"/>
+          <w:bCs/>
+          <w:color w:val="3366FF"/>
+          <w:sz w:val="20"/>
+          <w:szCs w:val="28"/>
+        </w:rPr>
+        <w:t xml:space="preserve">All development was done on a computer with the following hardware </w:t>
+      </w:r>
+      <w:r>
+        <w:rPr>
+          <w:rFonts w:ascii="Comic Sans MS" w:hAnsi="Comic Sans MS"/>
+          <w:bCs/>
+          <w:color w:val="3366FF"/>
+          <w:sz w:val="20"/>
+          <w:szCs w:val="28"/>
+        </w:rPr>
+        <w:t>specifications</w:t>
+      </w:r>
+      <w:r>
+        <w:rPr>
+          <w:rFonts w:ascii="Comic Sans MS" w:hAnsi="Comic Sans MS"/>
+          <w:bCs/>
+          <w:color w:val="3366FF"/>
+          <w:sz w:val="20"/>
+          <w:szCs w:val="28"/>
+        </w:rPr>
+        <w:t>. Compatibility is not guaranteed on different hardware</w:t>
+      </w:r>
+      <w:r>
+        <w:rPr>
+          <w:rFonts w:ascii="Comic Sans MS" w:hAnsi="Comic Sans MS"/>
+          <w:bCs/>
+          <w:color w:val="3366FF"/>
+          <w:sz w:val="20"/>
+          <w:szCs w:val="28"/>
+        </w:rPr>
+        <w:t xml:space="preserve"> and firmware</w:t>
+      </w:r>
+    </w:p>
+    <w:p>
+      <w:pPr>
+        <w:tabs>
+          <w:tab w:val="left" w:pos="560"/>
+          <w:tab w:val="left" w:pos="1120"/>
+          <w:tab w:val="left" w:pos="1680"/>
+          <w:tab w:val="left" w:pos="2240"/>
+          <w:tab w:val="left" w:pos="2800"/>
+          <w:tab w:val="left" w:pos="3360"/>
+          <w:tab w:val="left" w:pos="3920"/>
+          <w:tab w:val="left" w:pos="4480"/>
+          <w:tab w:val="left" w:pos="5040"/>
+          <w:tab w:val="left" w:pos="5600"/>
+          <w:tab w:val="left" w:pos="6160"/>
+          <w:tab w:val="left" w:pos="6720"/>
+        </w:tabs>
+        <w:autoSpaceDE w:val="0"/>
+        <w:autoSpaceDN w:val="0"/>
+        <w:adjustRightInd w:val="0"/>
+        <w:rPr>
+          <w:rFonts w:ascii="Menlo" w:eastAsiaTheme="minorHAnsi" w:hAnsi="Menlo" w:cs="Menlo"/>
+          <w:color w:val="000000"/>
+          <w:sz w:val="22"/>
+          <w:szCs w:val="22"/>
+        </w:rPr>
+      </w:pPr>
+      <w:r>
+        <w:rPr>
+          <w:rFonts w:ascii="Menlo" w:eastAsiaTheme="minorHAnsi" w:hAnsi="Menlo" w:cs="Menlo"/>
+          <w:color w:val="000000"/>
+          <w:sz w:val="22"/>
+          <w:szCs w:val="22"/>
+        </w:rPr>
+        <w:lastRenderedPageBreak/>
+        <w:t>Model Name: MacBook Pro</w:t>
+      </w:r>
+    </w:p>
+    <w:p>
+      <w:pPr>
+        <w:tabs>
+          <w:tab w:val="left" w:pos="560"/>
+          <w:tab w:val="left" w:pos="1120"/>
+          <w:tab w:val="left" w:pos="1680"/>
+          <w:tab w:val="left" w:pos="2240"/>
+          <w:tab w:val="left" w:pos="2800"/>
+          <w:tab w:val="left" w:pos="3360"/>
+          <w:tab w:val="left" w:pos="3920"/>
+          <w:tab w:val="left" w:pos="4480"/>
+          <w:tab w:val="left" w:pos="5040"/>
+          <w:tab w:val="left" w:pos="5600"/>
+          <w:tab w:val="left" w:pos="6160"/>
+          <w:tab w:val="left" w:pos="6720"/>
+        </w:tabs>
+        <w:autoSpaceDE w:val="0"/>
+        <w:autoSpaceDN w:val="0"/>
+        <w:adjustRightInd w:val="0"/>
+        <w:rPr>
+          <w:rFonts w:ascii="Menlo" w:eastAsiaTheme="minorHAnsi" w:hAnsi="Menlo" w:cs="Menlo"/>
+          <w:color w:val="000000"/>
+          <w:sz w:val="22"/>
+          <w:szCs w:val="22"/>
+        </w:rPr>
+      </w:pPr>
+      <w:r>
+        <w:rPr>
+          <w:rFonts w:ascii="Menlo" w:eastAsiaTheme="minorHAnsi" w:hAnsi="Menlo" w:cs="Menlo"/>
+          <w:color w:val="000000"/>
+          <w:sz w:val="22"/>
+          <w:szCs w:val="22"/>
+        </w:rPr>
+        <w:t>Model Identifier: MacBookPro17,1</w:t>
+      </w:r>
+    </w:p>
+    <w:p>
+      <w:pPr>
+        <w:tabs>
+          <w:tab w:val="left" w:pos="560"/>
+          <w:tab w:val="left" w:pos="1120"/>
+          <w:tab w:val="left" w:pos="1680"/>
+          <w:tab w:val="left" w:pos="2240"/>
+          <w:tab w:val="left" w:pos="2800"/>
+          <w:tab w:val="left" w:pos="3360"/>
+          <w:tab w:val="left" w:pos="3920"/>
+          <w:tab w:val="left" w:pos="4480"/>
+          <w:tab w:val="left" w:pos="5040"/>
+          <w:tab w:val="left" w:pos="5600"/>
+          <w:tab w:val="left" w:pos="6160"/>
+          <w:tab w:val="left" w:pos="6720"/>
+        </w:tabs>
+        <w:autoSpaceDE w:val="0"/>
+        <w:autoSpaceDN w:val="0"/>
+        <w:adjustRightInd w:val="0"/>
+        <w:rPr>
+          <w:rFonts w:ascii="Menlo" w:eastAsiaTheme="minorHAnsi" w:hAnsi="Menlo" w:cs="Menlo"/>
+          <w:color w:val="000000"/>
+          <w:sz w:val="22"/>
+          <w:szCs w:val="22"/>
+        </w:rPr>
+      </w:pPr>
+      <w:r>
+        <w:rPr>
+          <w:rFonts w:ascii="Menlo" w:eastAsiaTheme="minorHAnsi" w:hAnsi="Menlo" w:cs="Menlo"/>
+          <w:color w:val="000000"/>
+          <w:sz w:val="22"/>
+          <w:szCs w:val="22"/>
+        </w:rPr>
+        <w:t>Chip: Apple M1</w:t>
+      </w:r>
+    </w:p>
+    <w:p>
+      <w:pPr>
+        <w:tabs>
+          <w:tab w:val="left" w:pos="560"/>
+          <w:tab w:val="left" w:pos="1120"/>
+          <w:tab w:val="left" w:pos="1680"/>
+          <w:tab w:val="left" w:pos="2240"/>
+          <w:tab w:val="left" w:pos="2800"/>
+          <w:tab w:val="left" w:pos="3360"/>
+          <w:tab w:val="left" w:pos="3920"/>
+          <w:tab w:val="left" w:pos="4480"/>
+          <w:tab w:val="left" w:pos="5040"/>
+          <w:tab w:val="left" w:pos="5600"/>
+          <w:tab w:val="left" w:pos="6160"/>
+          <w:tab w:val="left" w:pos="6720"/>
+        </w:tabs>
+        <w:autoSpaceDE w:val="0"/>
+        <w:autoSpaceDN w:val="0"/>
+        <w:adjustRightInd w:val="0"/>
+        <w:rPr>
+          <w:rFonts w:ascii="Menlo" w:eastAsiaTheme="minorHAnsi" w:hAnsi="Menlo" w:cs="Menlo"/>
+          <w:color w:val="000000"/>
+          <w:sz w:val="22"/>
+          <w:szCs w:val="22"/>
+        </w:rPr>
+      </w:pPr>
+      <w:r>
+        <w:rPr>
+          <w:rFonts w:ascii="Menlo" w:eastAsiaTheme="minorHAnsi" w:hAnsi="Menlo" w:cs="Menlo"/>
+          <w:color w:val="000000"/>
+          <w:sz w:val="22"/>
+          <w:szCs w:val="22"/>
+        </w:rPr>
+        <w:t>Total Number of Cores: 8 (4 performance and 4 efficiency)</w:t>
+      </w:r>
+    </w:p>
+    <w:p>
+      <w:pPr>
+        <w:tabs>
+          <w:tab w:val="left" w:pos="560"/>
+          <w:tab w:val="left" w:pos="1120"/>
+          <w:tab w:val="left" w:pos="1680"/>
+          <w:tab w:val="left" w:pos="2240"/>
+          <w:tab w:val="left" w:pos="2800"/>
+          <w:tab w:val="left" w:pos="3360"/>
+          <w:tab w:val="left" w:pos="3920"/>
+          <w:tab w:val="left" w:pos="4480"/>
+          <w:tab w:val="left" w:pos="5040"/>
+          <w:tab w:val="left" w:pos="5600"/>
+          <w:tab w:val="left" w:pos="6160"/>
+          <w:tab w:val="left" w:pos="6720"/>
+        </w:tabs>
+        <w:autoSpaceDE w:val="0"/>
+        <w:autoSpaceDN w:val="0"/>
+        <w:adjustRightInd w:val="0"/>
+        <w:rPr>
+          <w:rFonts w:ascii="Menlo" w:eastAsiaTheme="minorHAnsi" w:hAnsi="Menlo" w:cs="Menlo"/>
+          <w:color w:val="000000"/>
+          <w:sz w:val="22"/>
+          <w:szCs w:val="22"/>
+        </w:rPr>
+      </w:pPr>
+      <w:r>
+        <w:rPr>
+          <w:rFonts w:ascii="Menlo" w:eastAsiaTheme="minorHAnsi" w:hAnsi="Menlo" w:cs="Menlo"/>
+          <w:color w:val="000000"/>
+          <w:sz w:val="22"/>
+          <w:szCs w:val="22"/>
+        </w:rPr>
+        <w:t>Memory: 16 GB</w:t>
+      </w:r>
+    </w:p>
+    <w:p>
+      <w:pPr>
+        <w:tabs>
+          <w:tab w:val="left" w:pos="560"/>
+          <w:tab w:val="left" w:pos="1120"/>
+          <w:tab w:val="left" w:pos="1680"/>
+          <w:tab w:val="left" w:pos="2240"/>
+          <w:tab w:val="left" w:pos="2800"/>
+          <w:tab w:val="left" w:pos="3360"/>
+          <w:tab w:val="left" w:pos="3920"/>
+          <w:tab w:val="left" w:pos="4480"/>
+          <w:tab w:val="left" w:pos="5040"/>
+          <w:tab w:val="left" w:pos="5600"/>
+          <w:tab w:val="left" w:pos="6160"/>
+          <w:tab w:val="left" w:pos="6720"/>
+        </w:tabs>
+        <w:autoSpaceDE w:val="0"/>
+        <w:autoSpaceDN w:val="0"/>
+        <w:adjustRightInd w:val="0"/>
+        <w:rPr>
+          <w:rFonts w:ascii="Menlo" w:eastAsiaTheme="minorHAnsi" w:hAnsi="Menlo" w:cs="Menlo"/>
+          <w:color w:val="000000"/>
+          <w:sz w:val="22"/>
+          <w:szCs w:val="22"/>
+        </w:rPr>
+      </w:pPr>
+      <w:r>
+        <w:rPr>
+          <w:rFonts w:ascii="Menlo" w:eastAsiaTheme="minorHAnsi" w:hAnsi="Menlo" w:cs="Menlo"/>
+          <w:color w:val="000000"/>
+          <w:sz w:val="22"/>
+          <w:szCs w:val="22"/>
+        </w:rPr>
+        <w:t>System Firmware Version: 7459.141.1</w:t>
+      </w:r>
+    </w:p>
+    <w:p>
+      <w:pPr>
+        <w:tabs>
+          <w:tab w:val="left" w:pos="560"/>
+          <w:tab w:val="left" w:pos="1120"/>
+          <w:tab w:val="left" w:pos="1680"/>
+          <w:tab w:val="left" w:pos="2240"/>
+          <w:tab w:val="left" w:pos="2800"/>
+          <w:tab w:val="left" w:pos="3360"/>
+          <w:tab w:val="left" w:pos="3920"/>
+          <w:tab w:val="left" w:pos="4480"/>
+          <w:tab w:val="left" w:pos="5040"/>
+          <w:tab w:val="left" w:pos="5600"/>
+          <w:tab w:val="left" w:pos="6160"/>
+          <w:tab w:val="left" w:pos="6720"/>
+        </w:tabs>
+        <w:autoSpaceDE w:val="0"/>
+        <w:autoSpaceDN w:val="0"/>
+        <w:adjustRightInd w:val="0"/>
+        <w:rPr>
+          <w:rFonts w:ascii="Menlo" w:eastAsiaTheme="minorHAnsi" w:hAnsi="Menlo" w:cs="Menlo"/>
+          <w:color w:val="000000"/>
+          <w:sz w:val="22"/>
+          <w:szCs w:val="22"/>
+        </w:rPr>
+      </w:pPr>
+      <w:r>
+        <w:rPr>
+          <w:rFonts w:ascii="Menlo" w:eastAsiaTheme="minorHAnsi" w:hAnsi="Menlo" w:cs="Menlo"/>
+          <w:color w:val="000000"/>
+          <w:sz w:val="22"/>
+          <w:szCs w:val="22"/>
+        </w:rPr>
+        <w:t>OS Loader Version: 7459.141.1</w:t>
+      </w:r>
+    </w:p>
+    <w:p>
+      <w:pPr>
+        <w:rPr>
+          <w:bCs/>
+          <w:szCs w:val="28"/>
+        </w:rPr>
+      </w:pPr>
     </w:p>
     <w:p>
       <w:pPr>
@@ -4871,7 +5165,6 @@
           <w:sz w:val="24"/>
           <w:szCs w:val="24"/>
         </w:rPr>
-        <w:lastRenderedPageBreak/>
         <w:t>Software Requirements</w:t>
       </w:r>
       <w:bookmarkEnd w:id="10"/>
@@ -4880,18 +5173,21 @@
     <w:p>
       <w:pPr>
         <w:rPr>
-          <w:bCs/>
-          <w:szCs w:val="28"/>
-        </w:rPr>
-      </w:pPr>
-      <w:r>
-        <w:rPr>
           <w:rFonts w:ascii="Comic Sans MS" w:hAnsi="Comic Sans MS"/>
           <w:bCs/>
           <w:color w:val="3366FF"/>
           <w:sz w:val="20"/>
           <w:szCs w:val="28"/>
         </w:rPr>
+      </w:pPr>
+      <w:r>
+        <w:rPr>
+          <w:rFonts w:ascii="Comic Sans MS" w:hAnsi="Comic Sans MS"/>
+          <w:bCs/>
+          <w:color w:val="3366FF"/>
+          <w:sz w:val="20"/>
+          <w:szCs w:val="28"/>
+        </w:rPr>
         <w:t>Min. OS requirements/Any particular software that is required to run this application (</w:t>
       </w:r>
       <w:proofErr w:type="gramStart"/>
@@ -4916,6 +5212,116 @@
         </w:rPr>
         <w:t xml:space="preserve"> MS Access) or, for web-based application, any particular browser version?  </w:t>
       </w:r>
+    </w:p>
+    <w:p>
+      <w:pPr>
+        <w:rPr>
+          <w:rFonts w:ascii="Comic Sans MS" w:hAnsi="Comic Sans MS"/>
+          <w:bCs/>
+          <w:color w:val="3366FF"/>
+          <w:sz w:val="20"/>
+          <w:szCs w:val="28"/>
+        </w:rPr>
+      </w:pPr>
+    </w:p>
+    <w:p>
+      <w:pPr>
+        <w:rPr>
+          <w:rFonts w:ascii="Comic Sans MS" w:hAnsi="Comic Sans MS"/>
+          <w:bCs/>
+          <w:color w:val="3366FF"/>
+          <w:sz w:val="20"/>
+          <w:szCs w:val="28"/>
+        </w:rPr>
+      </w:pPr>
+      <w:r>
+        <w:rPr>
+          <w:rFonts w:ascii="Comic Sans MS" w:hAnsi="Comic Sans MS"/>
+          <w:bCs/>
+          <w:color w:val="3366FF"/>
+          <w:sz w:val="20"/>
+          <w:szCs w:val="28"/>
+        </w:rPr>
+        <w:t xml:space="preserve">All development was done a computer with the following Operating System software and firmware </w:t>
+      </w:r>
+      <w:r>
+        <w:rPr>
+          <w:rFonts w:ascii="Comic Sans MS" w:hAnsi="Comic Sans MS"/>
+          <w:bCs/>
+          <w:color w:val="3366FF"/>
+          <w:sz w:val="20"/>
+          <w:szCs w:val="28"/>
+        </w:rPr>
+        <w:t>specifications</w:t>
+      </w:r>
+      <w:r>
+        <w:rPr>
+          <w:rFonts w:ascii="Comic Sans MS" w:hAnsi="Comic Sans MS"/>
+          <w:bCs/>
+          <w:color w:val="3366FF"/>
+          <w:sz w:val="20"/>
+          <w:szCs w:val="28"/>
+        </w:rPr>
+        <w:t>. Compatibility is not guaranteed on different software.</w:t>
+      </w:r>
+    </w:p>
+    <w:p>
+      <w:pPr>
+        <w:rPr>
+          <w:rFonts w:ascii="Comic Sans MS" w:hAnsi="Comic Sans MS"/>
+          <w:bCs/>
+          <w:color w:val="3366FF"/>
+          <w:sz w:val="20"/>
+          <w:szCs w:val="28"/>
+        </w:rPr>
+      </w:pPr>
+    </w:p>
+    <w:p>
+      <w:pPr>
+        <w:rPr>
+          <w:rFonts w:ascii="Menlo" w:eastAsiaTheme="minorHAnsi" w:hAnsi="Menlo" w:cs="Menlo"/>
+          <w:color w:val="000000"/>
+          <w:sz w:val="22"/>
+          <w:szCs w:val="22"/>
+        </w:rPr>
+      </w:pPr>
+      <w:r>
+        <w:rPr>
+          <w:rFonts w:ascii="Menlo" w:eastAsiaTheme="minorHAnsi" w:hAnsi="Menlo" w:cs="Menlo"/>
+          <w:color w:val="000000"/>
+          <w:sz w:val="22"/>
+          <w:szCs w:val="22"/>
+        </w:rPr>
+        <w:t>System Version: macOS 12.6 (21G115)</w:t>
+      </w:r>
+    </w:p>
+    <w:p>
+      <w:pPr>
+        <w:rPr>
+          <w:rFonts w:ascii="Comic Sans MS" w:hAnsi="Comic Sans MS"/>
+          <w:bCs/>
+          <w:color w:val="3366FF"/>
+          <w:sz w:val="20"/>
+          <w:szCs w:val="28"/>
+        </w:rPr>
+      </w:pPr>
+      <w:r>
+        <w:rPr>
+          <w:rFonts w:ascii="Menlo" w:eastAsiaTheme="minorHAnsi" w:hAnsi="Menlo" w:cs="Menlo"/>
+          <w:color w:val="000000"/>
+          <w:sz w:val="22"/>
+          <w:szCs w:val="22"/>
+        </w:rPr>
+        <w:t>Kernel Version: Darwin 21.6.0</w:t>
+      </w:r>
+    </w:p>
+    <w:p>
+      <w:pPr>
+        <w:rPr>
+          <w:bCs/>
+          <w:szCs w:val="28"/>
+        </w:rPr>
+      </w:pPr>
     </w:p>
     <w:p>
       <w:pPr>
@@ -5337,6 +5743,7 @@
           <w:sz w:val="24"/>
           <w:szCs w:val="24"/>
         </w:rPr>
+        <w:lastRenderedPageBreak/>
         <w:t>Relational Model</w:t>
       </w:r>
       <w:bookmarkEnd w:id="28"/>
@@ -5868,7 +6275,6 @@
           <w:sz w:val="24"/>
           <w:szCs w:val="24"/>
         </w:rPr>
-        <w:lastRenderedPageBreak/>
         <w:t>Operational Rules</w:t>
       </w:r>
       <w:bookmarkEnd w:id="34"/>
@@ -6202,6 +6608,7 @@
           <w:sz w:val="24"/>
           <w:szCs w:val="24"/>
         </w:rPr>
+        <w:lastRenderedPageBreak/>
         <w:t>Implementation Description</w:t>
       </w:r>
       <w:bookmarkEnd w:id="46"/>
@@ -6452,18 +6859,7 @@
           <w:sz w:val="20"/>
           <w:szCs w:val="28"/>
         </w:rPr>
-        <w:t xml:space="preserve">if you have implemented a database application. You may </w:t>
-      </w:r>
-      <w:r>
-        <w:rPr>
-          <w:rFonts w:ascii="Comic Sans MS" w:hAnsi="Comic Sans MS"/>
-          <w:bCs/>
-          <w:color w:val="FF0000"/>
-          <w:sz w:val="20"/>
-          <w:szCs w:val="28"/>
-        </w:rPr>
-        <w:lastRenderedPageBreak/>
-        <w:t>include any special work such as reporting or data visualization tools you have done for your project that are not covered in this database design template.</w:t>
+        <w:t>if you have implemented a database application. You may include any special work such as reporting or data visualization tools you have done for your project that are not covered in this database design template.</w:t>
       </w:r>
       <w:r>
         <w:rPr>
@@ -6916,6 +7312,7 @@
           <w:sz w:val="24"/>
           <w:szCs w:val="24"/>
         </w:rPr>
+        <w:lastRenderedPageBreak/>
         <w:t>List twenty popular videos by category for customers’ recommendations</w:t>
       </w:r>
       <w:bookmarkEnd w:id="68"/>
@@ -8839,7 +9236,7 @@
   <w:style w:type="paragraph" w:default="1" w:styleId="Normal">
     <w:name w:val="Normal"/>
     <w:qFormat/>
-    <w:rsid w:val="009F338F"/>
+    <w:rsid w:val="00EA2774"/>
     <w:pPr>
       <w:spacing w:after="0" w:line="240" w:lineRule="auto"/>
     </w:pPr>

</xml_diff>